<commit_message>
modifications on feature selection and rerun the model
</commit_message>
<xml_diff>
--- a/project_report.docx
+++ b/project_report.docx
@@ -40,18 +40,11 @@
         </w:rPr>
         <w:t>We should check the outliers, if they aren’t part of the minor categories, remove them</w:t>
       </w:r>
-    </w:p>
-    <w:p>
-      <w:pPr>
-        <w:rPr>
-          <w:lang w:val="en-US"/>
-        </w:rPr>
-      </w:pPr>
       <w:r>
         <w:rPr>
           <w:lang w:val="en-US"/>
         </w:rPr>
-        <w:t>Sensitivity score</w:t>
+        <w:t>.</w:t>
       </w:r>
     </w:p>
     <w:p>
@@ -64,6 +57,25 @@
         <w:rPr>
           <w:lang w:val="en-US"/>
         </w:rPr>
+        <w:t>Sensitivity score</w:t>
+      </w:r>
+      <w:r>
+        <w:rPr>
+          <w:lang w:val="en-US"/>
+        </w:rPr>
+        <w:t>.</w:t>
+      </w:r>
+    </w:p>
+    <w:p>
+      <w:pPr>
+        <w:rPr>
+          <w:lang w:val="en-US"/>
+        </w:rPr>
+      </w:pPr>
+      <w:r>
+        <w:rPr>
+          <w:lang w:val="en-US"/>
+        </w:rPr>
         <w:t xml:space="preserve">Confusion matrix </w:t>
       </w:r>
       <w:r>
@@ -72,6 +84,32 @@
         </w:rPr>
         <w:t>English for each class</w:t>
       </w:r>
+      <w:r>
+        <w:rPr>
+          <w:lang w:val="en-US"/>
+        </w:rPr>
+        <w:t>.</w:t>
+      </w:r>
+    </w:p>
+    <w:p>
+      <w:pPr>
+        <w:rPr>
+          <w:lang w:val="en-US"/>
+        </w:rPr>
+      </w:pPr>
+      <w:r>
+        <w:rPr>
+          <w:lang w:val="en-US"/>
+        </w:rPr>
+        <w:br w:type="page"/>
+      </w:r>
+    </w:p>
+    <w:p>
+      <w:pPr>
+        <w:rPr>
+          <w:lang w:val="en-US"/>
+        </w:rPr>
+      </w:pPr>
     </w:p>
     <w:sectPr>
       <w:pgSz w:w="12240" w:h="15840"/>

</xml_diff>